<commit_message>
added title and our names to the report
</commit_message>
<xml_diff>
--- a/Homework2/Deliverables/draft report anndl.docx
+++ b/Homework2/Deliverables/draft report anndl.docx
@@ -4,12 +4,57 @@
   <w:body>
     <w:p>
       <w:pPr>
-        <w:rPr>
-          <w:b/>
-          <w:bCs/>
+        <w:jc w:val="center"/>
+        <w:rPr>
+          <w:b/>
+          <w:bCs/>
+          <w:sz w:val="24"/>
+          <w:szCs w:val="24"/>
+          <w:lang w:val="en-GB"/>
+        </w:rPr>
+      </w:pPr>
+      <w:r>
+        <w:rPr>
+          <w:b/>
+          <w:bCs/>
+          <w:sz w:val="24"/>
+          <w:szCs w:val="24"/>
+          <w:lang w:val="en-GB"/>
+        </w:rPr>
+        <w:t>Competition 2 – Artificial Neural Networks a</w:t>
+      </w:r>
+      <w:r>
+        <w:rPr>
+          <w:b/>
+          <w:bCs/>
+          <w:sz w:val="24"/>
+          <w:szCs w:val="24"/>
+          <w:lang w:val="en-GB"/>
+        </w:rPr>
+        <w:t>nd Deep Learning</w:t>
+      </w:r>
+    </w:p>
+    <w:p>
+      <w:pPr>
+        <w:jc w:val="center"/>
+        <w:rPr>
+          <w:b/>
+          <w:bCs/>
+          <w:sz w:val="24"/>
+          <w:szCs w:val="24"/>
           <w:lang w:val="it-IT"/>
         </w:rPr>
       </w:pPr>
+      <w:r>
+        <w:rPr>
+          <w:b/>
+          <w:bCs/>
+          <w:sz w:val="24"/>
+          <w:szCs w:val="24"/>
+          <w:lang w:val="it-IT"/>
+        </w:rPr>
+        <w:t>Tommaso Capacci, Simone Giampà, Gabriele Ginestroni</w:t>
+      </w:r>
     </w:p>
     <w:p>
       <w:pPr>
@@ -205,20 +250,7 @@
         <w:rPr>
           <w:lang w:val="en-GB"/>
         </w:rPr>
-        <w:t xml:space="preserve">. This model has been able to reach a validation accuracy in the range 74-77% with good consistency. </w:t>
-      </w:r>
-    </w:p>
-    <w:p>
-      <w:pPr>
-        <w:rPr>
-          <w:lang w:val="en-GB"/>
-        </w:rPr>
-      </w:pPr>
-      <w:r>
-        <w:rPr>
-          <w:lang w:val="en-GB"/>
-        </w:rPr>
-        <w:t>Our final submission is an</w:t>
+        <w:t>. This model has been able to reach a validation accuracy in the range 74-77% with good consistency. Our final submission is an</w:t>
       </w:r>
       <w:r>
         <w:rPr>
@@ -448,35 +480,7 @@
         <w:rPr>
           <w:lang w:val="en-GB"/>
         </w:rPr>
-        <w:t xml:space="preserve"> for the classes with the least number of samples available. This method takes every sample and copies it multiple times so that eventually all classes will have </w:t>
-      </w:r>
-      <w:proofErr w:type="gramStart"/>
-      <w:r>
-        <w:rPr>
-          <w:lang w:val="en-GB"/>
-        </w:rPr>
-        <w:t>more or less the</w:t>
-      </w:r>
-      <w:proofErr w:type="gramEnd"/>
-      <w:r>
-        <w:rPr>
-          <w:lang w:val="en-GB"/>
-        </w:rPr>
-        <w:t xml:space="preserve"> same number of samples. The class with the highest number of samples is not oversampled at all. This approach aims at balancing the dataset as much as possible. When each sample is copied, a random gaussian white noise is added to the time series (feature-wise) so that the samples are not exactly </w:t>
-      </w:r>
-      <w:proofErr w:type="gramStart"/>
-      <w:r>
-        <w:rPr>
-          <w:lang w:val="en-GB"/>
-        </w:rPr>
-        <w:t>equal</w:t>
-      </w:r>
-      <w:proofErr w:type="gramEnd"/>
-      <w:r>
-        <w:rPr>
-          <w:lang w:val="en-GB"/>
-        </w:rPr>
-        <w:t xml:space="preserve"> but they differ slightly one from the other.</w:t>
+        <w:t xml:space="preserve"> for the classes with the least number of samples available. This method takes every sample and copies it multiple times so that eventually all classes will have more or less the same number of samples. The class with the highest number of samples is not oversampled at all. This approach aims at balancing the dataset as much as possible. When each sample is copied, a random gaussian white noise is added to the time series (feature-wise) so that the samples are not exactly equal but they differ slightly one from the other.</w:t>
       </w:r>
     </w:p>
     <w:p>
@@ -503,21 +507,7 @@
         <w:rPr>
           <w:lang w:val="en-GB"/>
         </w:rPr>
-        <w:t xml:space="preserve"> of the time series. This approach serves for getting a higher resolution time series that is as accurate as possible, considering the number of points available for the time series. Our code takes each sample and increases its resolution of the time series by 3x. </w:t>
-      </w:r>
-      <w:proofErr w:type="gramStart"/>
-      <w:r>
-        <w:rPr>
-          <w:lang w:val="en-GB"/>
-        </w:rPr>
-        <w:t>So</w:t>
-      </w:r>
-      <w:proofErr w:type="gramEnd"/>
-      <w:r>
-        <w:rPr>
-          <w:lang w:val="en-GB"/>
-        </w:rPr>
-        <w:t xml:space="preserve"> we trained models that take an input shape of size (108, 6) instead of (36, 6). We also tried with different resolution multipliers, but the best-performing ones were 3x and 5x.</w:t>
+        <w:t xml:space="preserve"> of the time series. This approach serves for getting a higher resolution time series that is as accurate as possible, considering the number of points available for the time series. Our code takes each sample and increases its resolution of the time series by 3x. So we trained models that take an input shape of size (108, 6) instead of (36, 6). We also tried with different resolution multipliers, but the best-performing ones were 3x and 5x.</w:t>
       </w:r>
     </w:p>
     <w:p>
@@ -742,21 +732,7 @@
           <w:lang w:val="en-GB"/>
         </w:rPr>
         <w:lastRenderedPageBreak/>
-        <w:t xml:space="preserve">similar also to the original sample. The resulting dataset will contain </w:t>
-      </w:r>
-      <w:proofErr w:type="gramStart"/>
-      <w:r>
-        <w:rPr>
-          <w:lang w:val="en-GB"/>
-        </w:rPr>
-        <w:t>a number of</w:t>
-      </w:r>
-      <w:proofErr w:type="gramEnd"/>
-      <w:r>
-        <w:rPr>
-          <w:lang w:val="en-GB"/>
-        </w:rPr>
-        <w:t xml:space="preserve"> samples that is 4 times bigger than the original one, because, for each original sample, the augmented dataset will contain the original sample and the 3 artificial samples. This technique proved to be effective in our tests, providing an accuracy increase of several percentage points. </w:t>
+        <w:t xml:space="preserve">similar also to the original sample. The resulting dataset will contain a number of samples that is 4 times bigger than the original one, because, for each original sample, the augmented dataset will contain the original sample and the 3 artificial samples. This technique proved to be effective in our tests, providing an accuracy increase of several percentage points. </w:t>
       </w:r>
     </w:p>
     <w:p>
@@ -1003,360 +979,6 @@
       <w:r>
         <w:t>the capabilities of recurrent networks.</w:t>
       </w:r>
-    </w:p>
-    <w:p>
-      <w:pPr>
-        <w:rPr>
-          <w:lang w:val="en-GB"/>
-        </w:rPr>
-      </w:pPr>
-    </w:p>
-    <w:p>
-      <w:pPr>
-        <w:rPr>
-          <w:lang w:val="it-IT"/>
-        </w:rPr>
-      </w:pPr>
-      <w:r>
-        <w:rPr>
-          <w:lang w:val="it-IT"/>
-        </w:rPr>
-        <w:lastRenderedPageBreak/>
-        <w:t>Outline</w:t>
-      </w:r>
-    </w:p>
-    <w:p>
-      <w:pPr>
-        <w:pStyle w:val="Paragrafoelenco"/>
-        <w:numPr>
-          <w:ilvl w:val="0"/>
-          <w:numId w:val="1"/>
-        </w:numPr>
-        <w:rPr>
-          <w:highlight w:val="yellow"/>
-          <w:lang w:val="it-IT"/>
-        </w:rPr>
-      </w:pPr>
-      <w:r>
-        <w:rPr>
-          <w:highlight w:val="yellow"/>
-          <w:lang w:val="it-IT"/>
-        </w:rPr>
-        <w:t>models with</w:t>
-      </w:r>
-    </w:p>
-    <w:p>
-      <w:pPr>
-        <w:pStyle w:val="Paragrafoelenco"/>
-        <w:numPr>
-          <w:ilvl w:val="1"/>
-          <w:numId w:val="1"/>
-        </w:numPr>
-        <w:rPr>
-          <w:highlight w:val="yellow"/>
-          <w:lang w:val="it-IT"/>
-        </w:rPr>
-      </w:pPr>
-      <w:r>
-        <w:rPr>
-          <w:highlight w:val="yellow"/>
-          <w:lang w:val="it-IT"/>
-        </w:rPr>
-        <w:t>convolution and dense layers</w:t>
-      </w:r>
-    </w:p>
-    <w:p>
-      <w:pPr>
-        <w:pStyle w:val="Paragrafoelenco"/>
-        <w:numPr>
-          <w:ilvl w:val="1"/>
-          <w:numId w:val="1"/>
-        </w:numPr>
-        <w:rPr>
-          <w:highlight w:val="yellow"/>
-          <w:lang w:val="it-IT"/>
-        </w:rPr>
-      </w:pPr>
-      <w:r>
-        <w:rPr>
-          <w:highlight w:val="yellow"/>
-          <w:lang w:val="it-IT"/>
-        </w:rPr>
-        <w:t>lstm and gru layers</w:t>
-      </w:r>
-    </w:p>
-    <w:p>
-      <w:pPr>
-        <w:pStyle w:val="Paragrafoelenco"/>
-        <w:numPr>
-          <w:ilvl w:val="1"/>
-          <w:numId w:val="1"/>
-        </w:numPr>
-        <w:rPr>
-          <w:highlight w:val="yellow"/>
-          <w:lang w:val="it-IT"/>
-        </w:rPr>
-      </w:pPr>
-      <w:r>
-        <w:rPr>
-          <w:highlight w:val="yellow"/>
-          <w:lang w:val="it-IT"/>
-        </w:rPr>
-        <w:t>bidirectional lstm and gru</w:t>
-      </w:r>
-    </w:p>
-    <w:p>
-      <w:pPr>
-        <w:pStyle w:val="Paragrafoelenco"/>
-        <w:numPr>
-          <w:ilvl w:val="1"/>
-          <w:numId w:val="1"/>
-        </w:numPr>
-        <w:rPr>
-          <w:highlight w:val="yellow"/>
-          <w:lang w:val="it-IT"/>
-        </w:rPr>
-      </w:pPr>
-      <w:r>
-        <w:rPr>
-          <w:highlight w:val="yellow"/>
-          <w:lang w:val="it-IT"/>
-        </w:rPr>
-        <w:t>attention layer</w:t>
-      </w:r>
-    </w:p>
-    <w:p>
-      <w:pPr>
-        <w:pStyle w:val="Paragrafoelenco"/>
-        <w:numPr>
-          <w:ilvl w:val="1"/>
-          <w:numId w:val="1"/>
-        </w:numPr>
-        <w:rPr>
-          <w:highlight w:val="yellow"/>
-          <w:lang w:val="it-IT"/>
-        </w:rPr>
-      </w:pPr>
-      <w:r>
-        <w:rPr>
-          <w:highlight w:val="yellow"/>
-          <w:lang w:val="it-IT"/>
-        </w:rPr>
-        <w:t>a combination of everything</w:t>
-      </w:r>
-    </w:p>
-    <w:p>
-      <w:pPr>
-        <w:pStyle w:val="Paragrafoelenco"/>
-        <w:numPr>
-          <w:ilvl w:val="0"/>
-          <w:numId w:val="1"/>
-        </w:numPr>
-        <w:rPr>
-          <w:lang w:val="it-IT"/>
-        </w:rPr>
-      </w:pPr>
-      <w:r>
-        <w:rPr>
-          <w:lang w:val="it-IT"/>
-        </w:rPr>
-        <w:t>cross validation</w:t>
-      </w:r>
-    </w:p>
-    <w:p>
-      <w:pPr>
-        <w:pStyle w:val="Paragrafoelenco"/>
-        <w:numPr>
-          <w:ilvl w:val="0"/>
-          <w:numId w:val="1"/>
-        </w:numPr>
-        <w:rPr>
-          <w:highlight w:val="yellow"/>
-          <w:lang w:val="it-IT"/>
-        </w:rPr>
-      </w:pPr>
-      <w:r>
-        <w:rPr>
-          <w:highlight w:val="yellow"/>
-          <w:lang w:val="it-IT"/>
-        </w:rPr>
-        <w:t>oversampling not useful</w:t>
-      </w:r>
-    </w:p>
-    <w:p>
-      <w:pPr>
-        <w:pStyle w:val="Paragrafoelenco"/>
-        <w:numPr>
-          <w:ilvl w:val="0"/>
-          <w:numId w:val="1"/>
-        </w:numPr>
-        <w:rPr>
-          <w:highlight w:val="yellow"/>
-          <w:lang w:val="it-IT"/>
-        </w:rPr>
-      </w:pPr>
-      <w:r>
-        <w:rPr>
-          <w:highlight w:val="yellow"/>
-          <w:lang w:val="it-IT"/>
-        </w:rPr>
-        <w:t>data augmentation with splines interpolation</w:t>
-      </w:r>
-    </w:p>
-    <w:p>
-      <w:pPr>
-        <w:pStyle w:val="Paragrafoelenco"/>
-        <w:numPr>
-          <w:ilvl w:val="0"/>
-          <w:numId w:val="1"/>
-        </w:numPr>
-        <w:rPr>
-          <w:highlight w:val="yellow"/>
-          <w:lang w:val="it-IT"/>
-        </w:rPr>
-      </w:pPr>
-      <w:r>
-        <w:rPr>
-          <w:highlight w:val="yellow"/>
-          <w:lang w:val="it-IT"/>
-        </w:rPr>
-        <w:t>data augmentation with gaussian noise</w:t>
-      </w:r>
-    </w:p>
-    <w:p>
-      <w:pPr>
-        <w:pStyle w:val="Paragrafoelenco"/>
-        <w:numPr>
-          <w:ilvl w:val="0"/>
-          <w:numId w:val="1"/>
-        </w:numPr>
-        <w:rPr>
-          <w:highlight w:val="yellow"/>
-          <w:lang w:val="en-GB"/>
-        </w:rPr>
-      </w:pPr>
-      <w:r>
-        <w:rPr>
-          <w:highlight w:val="yellow"/>
-          <w:lang w:val="en-GB"/>
-        </w:rPr>
-        <w:t xml:space="preserve">data augmentation with artificial samples from splines interpolation </w:t>
-      </w:r>
-    </w:p>
-    <w:p>
-      <w:pPr>
-        <w:pStyle w:val="Paragrafoelenco"/>
-        <w:numPr>
-          <w:ilvl w:val="0"/>
-          <w:numId w:val="1"/>
-        </w:numPr>
-        <w:rPr>
-          <w:highlight w:val="yellow"/>
-          <w:lang w:val="en-GB"/>
-        </w:rPr>
-      </w:pPr>
-      <w:r>
-        <w:rPr>
-          <w:highlight w:val="yellow"/>
-          <w:lang w:val="en-GB"/>
-        </w:rPr>
-        <w:t>scaling: robust, minmax, standard</w:t>
-      </w:r>
-    </w:p>
-    <w:p>
-      <w:pPr>
-        <w:pStyle w:val="Paragrafoelenco"/>
-        <w:numPr>
-          <w:ilvl w:val="0"/>
-          <w:numId w:val="1"/>
-        </w:numPr>
-        <w:rPr>
-          <w:highlight w:val="yellow"/>
-          <w:lang w:val="en-GB"/>
-        </w:rPr>
-      </w:pPr>
-      <w:r>
-        <w:rPr>
-          <w:highlight w:val="yellow"/>
-          <w:lang w:val="en-GB"/>
-        </w:rPr>
-        <w:t>class weights not useful</w:t>
-      </w:r>
-    </w:p>
-    <w:p>
-      <w:pPr>
-        <w:pStyle w:val="Paragrafoelenco"/>
-        <w:numPr>
-          <w:ilvl w:val="0"/>
-          <w:numId w:val="1"/>
-        </w:numPr>
-        <w:rPr>
-          <w:lang w:val="en-GB"/>
-        </w:rPr>
-      </w:pPr>
-      <w:r>
-        <w:rPr>
-          <w:lang w:val="en-GB"/>
-        </w:rPr>
-        <w:t>removal of “difficult” features not useful</w:t>
-      </w:r>
-    </w:p>
-    <w:p>
-      <w:pPr>
-        <w:pStyle w:val="Paragrafoelenco"/>
-        <w:numPr>
-          <w:ilvl w:val="0"/>
-          <w:numId w:val="1"/>
-        </w:numPr>
-        <w:rPr>
-          <w:lang w:val="en-GB"/>
-        </w:rPr>
-      </w:pPr>
-      <w:proofErr w:type="spellStart"/>
-      <w:r>
-        <w:rPr>
-          <w:lang w:val="en-GB"/>
-        </w:rPr>
-        <w:t>pca</w:t>
-      </w:r>
-      <w:proofErr w:type="spellEnd"/>
-    </w:p>
-    <w:p>
-      <w:pPr>
-        <w:pStyle w:val="Paragrafoelenco"/>
-        <w:numPr>
-          <w:ilvl w:val="0"/>
-          <w:numId w:val="1"/>
-        </w:numPr>
-        <w:rPr>
-          <w:lang w:val="it-IT"/>
-        </w:rPr>
-      </w:pPr>
-      <w:r>
-        <w:rPr>
-          <w:lang w:val="it-IT"/>
-        </w:rPr>
-        <w:t xml:space="preserve">tsaug </w:t>
-      </w:r>
-      <w:r>
-        <w:rPr>
-          <w:lang w:val="it-IT"/>
-        </w:rPr>
-        <w:t>-</w:t>
-      </w:r>
-      <w:r>
-        <w:rPr>
-          <w:lang w:val="it-IT"/>
-        </w:rPr>
-        <w:t xml:space="preserve">-&gt; guast      </w:t>
-      </w:r>
-    </w:p>
-    <w:p>
-      <w:pPr>
-        <w:rPr>
-          <w:lang w:val="en-GB"/>
-        </w:rPr>
-      </w:pPr>
     </w:p>
     <w:sectPr>
       <w:pgSz w:w="11906" w:h="16838"/>
@@ -1884,7 +1506,7 @@
     <w:lsdException w:name="Unresolved Mention" w:semiHidden="1" w:unhideWhenUsed="1"/>
     <w:lsdException w:name="Smart Link" w:semiHidden="1" w:unhideWhenUsed="1"/>
   </w:latentStyles>
-  <w:style w:type="paragraph" w:default="1" w:styleId="Normale">
+  <w:style w:type="paragraph" w:default="1" w:styleId="Normal">
     <w:name w:val="Normal"/>
     <w:qFormat/>
     <w:rsid w:val="0066763C"/>
@@ -1892,13 +1514,13 @@
       <w:lang w:val="en-US"/>
     </w:rPr>
   </w:style>
-  <w:style w:type="character" w:default="1" w:styleId="Carpredefinitoparagrafo">
+  <w:style w:type="character" w:default="1" w:styleId="DefaultParagraphFont">
     <w:name w:val="Default Paragraph Font"/>
     <w:uiPriority w:val="1"/>
     <w:semiHidden/>
     <w:unhideWhenUsed/>
   </w:style>
-  <w:style w:type="table" w:default="1" w:styleId="Tabellanormale">
+  <w:style w:type="table" w:default="1" w:styleId="TableNormal">
     <w:name w:val="Normal Table"/>
     <w:uiPriority w:val="99"/>
     <w:semiHidden/>
@@ -1913,15 +1535,15 @@
       </w:tblCellMar>
     </w:tblPr>
   </w:style>
-  <w:style w:type="numbering" w:default="1" w:styleId="Nessunelenco">
+  <w:style w:type="numbering" w:default="1" w:styleId="NoList">
     <w:name w:val="No List"/>
     <w:uiPriority w:val="99"/>
     <w:semiHidden/>
     <w:unhideWhenUsed/>
   </w:style>
-  <w:style w:type="paragraph" w:styleId="Paragrafoelenco">
+  <w:style w:type="paragraph" w:styleId="ListParagraph">
     <w:name w:val="List Paragraph"/>
-    <w:basedOn w:val="Normale"/>
+    <w:basedOn w:val="Normal"/>
     <w:uiPriority w:val="34"/>
     <w:qFormat/>
     <w:rsid w:val="00BE6094"/>

</xml_diff>